<commit_message>
Se subió el estándar de diseño V2
</commit_message>
<xml_diff>
--- a/Documentos1/Estándar de diseño.docx
+++ b/Documentos1/Estándar de diseño.docx
@@ -166,8 +166,10 @@
                 <w:sz w:val="24"/>
                 <w:szCs w:val="24"/>
               </w:rPr>
-              <w:t>0.1</w:t>
-            </w:r>
+              <w:t>0.2</w:t>
+            </w:r>
+            <w:bookmarkStart w:id="0" w:name="_GoBack"/>
+            <w:bookmarkEnd w:id="0"/>
           </w:p>
         </w:tc>
         <w:tc>
@@ -255,15 +257,7 @@
           <w:sz w:val="24"/>
           <w:szCs w:val="24"/>
         </w:rPr>
-        <w:t xml:space="preserve">Para el diseño de la interfaz del sistema se tomarán varios aspectos en cuenta ya que se requiere que sea una interfaz llamativa, innovadora, </w:t>
-      </w:r>
-      <w:r>
-        <w:rPr>
-          <w:rFonts w:ascii="Arial" w:hAnsi="Arial" w:cs="Arial"/>
-          <w:sz w:val="24"/>
-          <w:szCs w:val="24"/>
-        </w:rPr>
-        <w:t>que tenga botones de fácil acceso a los diferentes formularios de acuerdo a la actividad que se desee realizar, que sea de fácil manejo para el usuario, que m</w:t>
+        <w:t>Para el diseño de la interfaz del sistema se tomarán varios aspectos en cuenta ya que se requiere que sea una interfaz llamativa, innovadora, que tenga botones de fácil acceso a los diferentes formularios de acuerdo a la actividad que se desee realizar, que sea de fácil manejo para el usuario, que m</w:t>
       </w:r>
       <w:r>
         <w:rPr>
@@ -424,7 +418,23 @@
                 <w:sz w:val="24"/>
                 <w:szCs w:val="24"/>
               </w:rPr>
-              <w:t>El diseño de los botones contará con una imagen (icono) acorde a la acción que realiza.</w:t>
+              <w:t>El diseño de los botones contará con una imagen (icono) acorde a la acción que realiza</w:t>
+            </w:r>
+            <w:r>
+              <w:rPr>
+                <w:rFonts w:ascii="Arial" w:hAnsi="Arial" w:cs="Arial"/>
+                <w:sz w:val="24"/>
+                <w:szCs w:val="24"/>
+              </w:rPr>
+              <w:t>, dicha imagen será a color</w:t>
+            </w:r>
+            <w:r>
+              <w:rPr>
+                <w:rFonts w:ascii="Arial" w:hAnsi="Arial" w:cs="Arial"/>
+                <w:sz w:val="24"/>
+                <w:szCs w:val="24"/>
+              </w:rPr>
+              <w:t>.</w:t>
             </w:r>
           </w:p>
         </w:tc>
@@ -531,12 +541,26 @@
                 <w:sz w:val="24"/>
                 <w:szCs w:val="24"/>
               </w:rPr>
-              <w:t>Cada vez que sea empleado un combo box se modificara el tipo y tamaño de letra para que se ajuste a la uniformidad del diseño, además de especificar claramente las opciones que contenga.</w:t>
+              <w:t>Cada vez que sea empleado un combo box se modificara el tipo y tamaño de letra para que se ajuste a la uniformidad del diseño</w:t>
+            </w:r>
+            <w:r>
+              <w:rPr>
+                <w:rFonts w:ascii="Arial" w:hAnsi="Arial" w:cs="Arial"/>
+                <w:sz w:val="24"/>
+                <w:szCs w:val="24"/>
+              </w:rPr>
+              <w:t xml:space="preserve"> (Arial #12 negrita)</w:t>
+            </w:r>
+            <w:r>
+              <w:rPr>
+                <w:rFonts w:ascii="Arial" w:hAnsi="Arial" w:cs="Arial"/>
+                <w:sz w:val="24"/>
+                <w:szCs w:val="24"/>
+              </w:rPr>
+              <w:t>, además de especificar claramente las opciones que contenga.</w:t>
             </w:r>
           </w:p>
         </w:tc>
-        <w:bookmarkStart w:id="0" w:name="_GoBack"/>
-        <w:bookmarkEnd w:id="0"/>
       </w:tr>
       <w:tr>
         <w:tc>
@@ -650,7 +674,39 @@
                 <w:sz w:val="24"/>
                 <w:szCs w:val="24"/>
               </w:rPr>
-              <w:t xml:space="preserve"> será negro y de un tipo de letra uniforme con la aplicación, también debe de tener un tamaño adecuado para su absoluta comprensión por cualquier usuario.</w:t>
+              <w:t xml:space="preserve"> será negro y de un tipo de letra uniforme con la aplicación</w:t>
+            </w:r>
+            <w:r>
+              <w:rPr>
+                <w:rFonts w:ascii="Arial" w:hAnsi="Arial" w:cs="Arial"/>
+                <w:sz w:val="24"/>
+                <w:szCs w:val="24"/>
+              </w:rPr>
+              <w:t xml:space="preserve"> (para las etiquetas el tipo de letra será Arial </w:t>
+            </w:r>
+            <w:r>
+              <w:rPr>
+                <w:rFonts w:ascii="Arial" w:hAnsi="Arial" w:cs="Arial"/>
+                <w:sz w:val="24"/>
+                <w:szCs w:val="24"/>
+              </w:rPr>
+              <w:t>#12 negrita, para títulos el tipo y tamaño de letra será Serif #36 negrita</w:t>
+            </w:r>
+            <w:r>
+              <w:rPr>
+                <w:rFonts w:ascii="Arial" w:hAnsi="Arial" w:cs="Arial"/>
+                <w:sz w:val="24"/>
+                <w:szCs w:val="24"/>
+              </w:rPr>
+              <w:t>)</w:t>
+            </w:r>
+            <w:r>
+              <w:rPr>
+                <w:rFonts w:ascii="Arial" w:hAnsi="Arial" w:cs="Arial"/>
+                <w:sz w:val="24"/>
+                <w:szCs w:val="24"/>
+              </w:rPr>
+              <w:t>.</w:t>
             </w:r>
           </w:p>
         </w:tc>
@@ -698,7 +754,41 @@
                 <w:sz w:val="24"/>
                 <w:szCs w:val="24"/>
               </w:rPr>
-              <w:t xml:space="preserve">Las tablas de listas contarán con la letra y tamaño adecuados a la pantalla para que sean fácil de entender, además de que serán </w:t>
+              <w:t xml:space="preserve">Las tablas de listas contarán con la letra y tamaño adecuados a la pantalla para que sean fácil de </w:t>
+            </w:r>
+            <w:proofErr w:type="gramStart"/>
+            <w:r>
+              <w:rPr>
+                <w:rFonts w:ascii="Arial" w:hAnsi="Arial" w:cs="Arial"/>
+                <w:sz w:val="24"/>
+                <w:szCs w:val="24"/>
+              </w:rPr>
+              <w:t>entender</w:t>
+            </w:r>
+            <w:r>
+              <w:rPr>
+                <w:rFonts w:ascii="Arial" w:hAnsi="Arial" w:cs="Arial"/>
+                <w:sz w:val="24"/>
+                <w:szCs w:val="24"/>
+              </w:rPr>
+              <w:t>(</w:t>
+            </w:r>
+            <w:proofErr w:type="gramEnd"/>
+            <w:r>
+              <w:rPr>
+                <w:rFonts w:ascii="Arial" w:hAnsi="Arial" w:cs="Arial"/>
+                <w:sz w:val="24"/>
+                <w:szCs w:val="24"/>
+              </w:rPr>
+              <w:t>Arial #12)</w:t>
+            </w:r>
+            <w:r>
+              <w:rPr>
+                <w:rFonts w:ascii="Arial" w:hAnsi="Arial" w:cs="Arial"/>
+                <w:sz w:val="24"/>
+                <w:szCs w:val="24"/>
+              </w:rPr>
+              <w:t xml:space="preserve">, además de </w:t>
             </w:r>
             <w:r>
               <w:rPr>
@@ -707,7 +797,7 @@
                 <w:szCs w:val="24"/>
               </w:rPr>
               <w:lastRenderedPageBreak/>
-              <w:t>colocadas hacia el lado derecho de la pantalla.</w:t>
+              <w:t>que serán colocadas hacia el lado derecho de la pantalla.</w:t>
             </w:r>
           </w:p>
         </w:tc>
@@ -851,6 +941,7 @@
         </v:shapetype>
         <v:shape id="WordPictureWatermark56119454" o:spid="_x0000_s2050" type="#_x0000_t75" style="position:absolute;margin-left:0;margin-top:0;width:900.15pt;height:675.05pt;z-index:-251655168;mso-position-horizontal:center;mso-position-horizontal-relative:margin;mso-position-vertical:center;mso-position-vertical-relative:margin" o:allowincell="f">
           <v:imagedata r:id="rId1" o:title="Logo" gain="19661f" blacklevel="22938f"/>
+          <w10:wrap anchorx="margin" anchory="margin"/>
         </v:shape>
       </w:pict>
     </w:r>
@@ -891,6 +982,7 @@
         </v:shapetype>
         <v:shape id="WordPictureWatermark56119455" o:spid="_x0000_s2051" type="#_x0000_t75" style="position:absolute;margin-left:0;margin-top:0;width:900.15pt;height:675.05pt;z-index:-251654144;mso-position-horizontal:center;mso-position-horizontal-relative:margin;mso-position-vertical:center;mso-position-vertical-relative:margin" o:allowincell="f">
           <v:imagedata r:id="rId1" o:title="Logo" gain="19661f" blacklevel="22938f"/>
+          <w10:wrap anchorx="margin" anchory="margin"/>
         </v:shape>
       </w:pict>
     </w:r>
@@ -999,6 +1091,7 @@
         </v:shapetype>
         <v:shape id="WordPictureWatermark56119453" o:spid="_x0000_s2049" type="#_x0000_t75" style="position:absolute;margin-left:0;margin-top:0;width:900.15pt;height:675.05pt;z-index:-251656192;mso-position-horizontal:center;mso-position-horizontal-relative:margin;mso-position-vertical:center;mso-position-vertical-relative:margin" o:allowincell="f">
           <v:imagedata r:id="rId1" o:title="Logo" gain="19661f" blacklevel="22938f"/>
+          <w10:wrap anchorx="margin" anchory="margin"/>
         </v:shape>
       </w:pict>
     </w:r>

</xml_diff>